<commit_message>
Grafos: Elementos para la práctica
</commit_message>
<xml_diff>
--- a/Grafos/Tema_2/Practica_2.docx
+++ b/Grafos/Tema_2/Practica_2.docx
@@ -65,14 +65,12 @@
                         <w:sz w:val="96"/>
                       </w:rPr>
                     </w:pPr>
-                    <w:proofErr w:type="spellStart"/>
                     <w:r>
                       <w:rPr>
                         <w:sz w:val="96"/>
                       </w:rPr>
-                      <w:t>Title</w:t>
+                      <w:t>Técnicas Basadas en Grafos Aplicadas al Procesamiento del Lenguaje Natural</w:t>
                     </w:r>
-                    <w:proofErr w:type="spellEnd"/>
                   </w:p>
                 </w:sdtContent>
               </w:sdt>
@@ -109,13 +107,20 @@
                         <w:szCs w:val="36"/>
                       </w:rPr>
                     </w:pPr>
+                    <w:r>
+                      <w:rPr>
+                        <w:sz w:val="36"/>
+                        <w:szCs w:val="36"/>
+                      </w:rPr>
+                      <w:t xml:space="preserve">Práctica tema 2: Análisis con </w:t>
+                    </w:r>
                     <w:proofErr w:type="spellStart"/>
                     <w:r>
                       <w:rPr>
                         <w:sz w:val="36"/>
                         <w:szCs w:val="36"/>
                       </w:rPr>
-                      <w:t>Practice_name</w:t>
+                      <w:t>Gephi</w:t>
                     </w:r>
                     <w:proofErr w:type="spellEnd"/>
                   </w:p>
@@ -233,11 +238,9 @@
           <w:pPr>
             <w:pStyle w:val="Ttulo"/>
           </w:pPr>
-          <w:proofErr w:type="spellStart"/>
           <w:r>
-            <w:t>Title</w:t>
+            <w:t>Técnicas Basadas en Grafos Aplicadas al Procesamiento del Lenguaje Natural</w:t>
           </w:r>
-          <w:proofErr w:type="spellEnd"/>
         </w:p>
       </w:sdtContent>
     </w:sdt>
@@ -257,9 +260,12 @@
         </w:sdtPr>
         <w:sdtEndPr/>
         <w:sdtContent>
+          <w:r>
+            <w:t xml:space="preserve">Práctica tema 2: Análisis con </w:t>
+          </w:r>
           <w:proofErr w:type="spellStart"/>
           <w:r>
-            <w:t>Practice_name</w:t>
+            <w:t>Gephi</w:t>
           </w:r>
           <w:proofErr w:type="spellEnd"/>
         </w:sdtContent>
@@ -280,6 +286,8 @@
         <w:ind w:firstLine="720"/>
         <w:jc w:val="both"/>
       </w:pPr>
+      <w:bookmarkStart w:id="0" w:name="_GoBack"/>
+      <w:bookmarkEnd w:id="0"/>
     </w:p>
     <w:p>
       <w:pPr>
@@ -295,8 +303,6 @@
         <w:ind w:firstLine="720"/>
         <w:jc w:val="both"/>
       </w:pPr>
-      <w:bookmarkStart w:id="0" w:name="_GoBack"/>
-      <w:bookmarkEnd w:id="0"/>
     </w:p>
     <w:sectPr>
       <w:headerReference w:type="default" r:id="rId11"/>
@@ -534,6 +540,7 @@
     </w:r>
     <w:r>
       <w:rPr>
+        <w:rFonts w:hint="eastAsia"/>
         <w:color w:val="6076B4" w:themeColor="accent1"/>
       </w:rPr>
       <w:fldChar w:fldCharType="separate"/>
@@ -652,14 +659,12 @@
             <w:color w:val="E4E9EF" w:themeColor="background2"/>
           </w:rPr>
         </w:pPr>
-        <w:proofErr w:type="spellStart"/>
         <w:r>
           <w:rPr>
             <w:color w:val="6076B4" w:themeColor="accent1"/>
           </w:rPr>
-          <w:t>Title</w:t>
+          <w:t>Técnicas Basadas en Grafos Aplicadas al Procesamiento del Lenguaje Natural</w:t>
         </w:r>
-        <w:proofErr w:type="spellEnd"/>
       </w:p>
     </w:sdtContent>
   </w:sdt>
@@ -2812,6 +2817,7 @@
     <w:rsid w:val="0030324D"/>
     <w:rsid w:val="004C55D9"/>
     <w:rsid w:val="005143B7"/>
+    <w:rsid w:val="006C5403"/>
     <w:rsid w:val="00860591"/>
     <w:rsid w:val="008C17EA"/>
     <w:rsid w:val="009917A2"/>
@@ -3759,7 +3765,7 @@
 </file>
 
 <file path=customXml/itemProps4.xml><?xml version="1.0" encoding="utf-8"?>
-<ds:datastoreItem xmlns:ds="http://schemas.openxmlformats.org/officeDocument/2006/customXml" ds:itemID="{73FEF354-32AD-4A48-B04C-755C14F107DE}">
+<ds:datastoreItem xmlns:ds="http://schemas.openxmlformats.org/officeDocument/2006/customXml" ds:itemID="{5F752D93-9CC7-4164-A8A8-91A650801F74}">
   <ds:schemaRefs>
     <ds:schemaRef ds:uri="http://schemas.openxmlformats.org/officeDocument/2006/bibliography"/>
   </ds:schemaRefs>

</xml_diff>